<commit_message>
Updated Use cases as well as DoCD
</commit_message>
<xml_diff>
--- a/Uml2.2 and case.docx
+++ b/Uml2.2 and case.docx
@@ -14,8 +14,6 @@
           <w:szCs w:val="32"/>
         </w:rPr>
       </w:pPr>
-      <w:bookmarkStart w:id="0" w:name="_GoBack"/>
-      <w:bookmarkEnd w:id="0"/>
       <w:r>
         <w:rPr>
           <w:rFonts w:ascii="Times New Roman" w:hAnsi="Times New Roman" w:cs="Times New Roman"/>
@@ -153,6 +151,123 @@
         <w:adjustRightInd w:val="0"/>
         <w:rPr>
           <w:rFonts w:ascii="Times New Roman" w:hAnsi="Times New Roman" w:cs="Times New Roman"/>
+          <w:color w:val="00B050"/>
+        </w:rPr>
+      </w:pPr>
+      <w:r>
+        <w:rPr>
+          <w:rFonts w:ascii="Times New Roman" w:hAnsi="Times New Roman" w:cs="Times New Roman"/>
+          <w:color w:val="00B050"/>
+        </w:rPr>
+        <w:t>Stakeholder and Interest</w:t>
+      </w:r>
+    </w:p>
+    <w:p>
+      <w:pPr>
+        <w:pStyle w:val="ListParagraph"/>
+        <w:numPr>
+          <w:ilvl w:val="0"/>
+          <w:numId w:val="8"/>
+        </w:numPr>
+        <w:autoSpaceDE w:val="0"/>
+        <w:autoSpaceDN w:val="0"/>
+        <w:adjustRightInd w:val="0"/>
+        <w:rPr>
+          <w:rFonts w:ascii="Times New Roman" w:hAnsi="Times New Roman" w:cs="Times New Roman"/>
+          <w:color w:val="00B050"/>
+        </w:rPr>
+      </w:pPr>
+      <w:r>
+        <w:rPr>
+          <w:rFonts w:ascii="Times New Roman" w:hAnsi="Times New Roman" w:cs="Times New Roman"/>
+          <w:color w:val="00B050"/>
+        </w:rPr>
+        <w:t>Rental Staff (worker): wants to assist Patrons (in a most efficient way) with locating the correct textbooks for a given class, and assisting them with the smooth check-out process.</w:t>
+      </w:r>
+    </w:p>
+    <w:p>
+      <w:pPr>
+        <w:pStyle w:val="ListParagraph"/>
+        <w:numPr>
+          <w:ilvl w:val="0"/>
+          <w:numId w:val="8"/>
+        </w:numPr>
+        <w:autoSpaceDE w:val="0"/>
+        <w:autoSpaceDN w:val="0"/>
+        <w:adjustRightInd w:val="0"/>
+        <w:rPr>
+          <w:rFonts w:ascii="Times New Roman" w:hAnsi="Times New Roman" w:cs="Times New Roman"/>
+          <w:color w:val="00B050"/>
+        </w:rPr>
+      </w:pPr>
+      <w:r>
+        <w:rPr>
+          <w:rFonts w:ascii="Times New Roman" w:hAnsi="Times New Roman" w:cs="Times New Roman"/>
+          <w:color w:val="00B050"/>
+        </w:rPr>
+        <w:t>Student (Patron) wants to have the required text books checkout to themselves.</w:t>
+      </w:r>
+    </w:p>
+    <w:p>
+      <w:pPr>
+        <w:pStyle w:val="ListParagraph"/>
+        <w:numPr>
+          <w:ilvl w:val="0"/>
+          <w:numId w:val="8"/>
+        </w:numPr>
+        <w:autoSpaceDE w:val="0"/>
+        <w:autoSpaceDN w:val="0"/>
+        <w:adjustRightInd w:val="0"/>
+        <w:rPr>
+          <w:rFonts w:ascii="Times New Roman" w:hAnsi="Times New Roman" w:cs="Times New Roman"/>
+          <w:color w:val="00B050"/>
+        </w:rPr>
+      </w:pPr>
+      <w:r>
+        <w:rPr>
+          <w:rFonts w:ascii="Times New Roman" w:hAnsi="Times New Roman" w:cs="Times New Roman"/>
+          <w:color w:val="00B050"/>
+        </w:rPr>
+        <w:t>Library: Wants to accurately record circulation transactions and satisfied the interest of each patron</w:t>
+      </w:r>
+    </w:p>
+    <w:p>
+      <w:pPr>
+        <w:pStyle w:val="ListParagraph"/>
+        <w:numPr>
+          <w:ilvl w:val="0"/>
+          <w:numId w:val="8"/>
+        </w:numPr>
+        <w:autoSpaceDE w:val="0"/>
+        <w:autoSpaceDN w:val="0"/>
+        <w:adjustRightInd w:val="0"/>
+        <w:rPr>
+          <w:rFonts w:ascii="Times New Roman" w:hAnsi="Times New Roman" w:cs="Times New Roman"/>
+          <w:color w:val="00B050"/>
+        </w:rPr>
+      </w:pPr>
+      <w:r>
+        <w:rPr>
+          <w:rFonts w:ascii="Times New Roman" w:hAnsi="Times New Roman" w:cs="Times New Roman"/>
+          <w:color w:val="00B050"/>
+        </w:rPr>
+        <w:t xml:space="preserve">Check-out authorization: wants to receive a digital confirmation of successful check outs, and accurately account for </w:t>
+      </w:r>
+      <w:r>
+        <w:rPr>
+          <w:rFonts w:ascii="Times New Roman" w:hAnsi="Times New Roman" w:cs="Times New Roman"/>
+          <w:color w:val="00B050"/>
+        </w:rPr>
+        <w:t>inventories</w:t>
+      </w:r>
+    </w:p>
+    <w:p>
+      <w:pPr>
+        <w:autoSpaceDE w:val="0"/>
+        <w:autoSpaceDN w:val="0"/>
+        <w:adjustRightInd w:val="0"/>
+        <w:rPr>
+          <w:rFonts w:ascii="Times New Roman" w:hAnsi="Times New Roman" w:cs="Times New Roman"/>
         </w:rPr>
       </w:pPr>
       <w:r>
@@ -171,7 +286,26 @@
         <w:rPr>
           <w:rFonts w:ascii="Times New Roman" w:hAnsi="Times New Roman" w:cs="Times New Roman"/>
         </w:rPr>
-        <w:t>out station with textbooks.</w:t>
+        <w:t xml:space="preserve">out station with </w:t>
+      </w:r>
+      <w:r>
+        <w:rPr>
+          <w:rFonts w:ascii="Times New Roman" w:hAnsi="Times New Roman" w:cs="Times New Roman"/>
+          <w:color w:val="00B050"/>
+        </w:rPr>
+        <w:t>required</w:t>
+      </w:r>
+      <w:r>
+        <w:rPr>
+          <w:rFonts w:ascii="Times New Roman" w:hAnsi="Times New Roman" w:cs="Times New Roman"/>
+        </w:rPr>
+        <w:t xml:space="preserve"> </w:t>
+      </w:r>
+      <w:r>
+        <w:rPr>
+          <w:rFonts w:ascii="Times New Roman" w:hAnsi="Times New Roman" w:cs="Times New Roman"/>
+        </w:rPr>
+        <w:t>textbooks.</w:t>
       </w:r>
     </w:p>
     <w:p>
@@ -285,13 +419,31 @@
         <w:adjustRightInd w:val="0"/>
         <w:rPr>
           <w:rFonts w:ascii="Times New Roman" w:hAnsi="Times New Roman" w:cs="Times New Roman"/>
-        </w:rPr>
-      </w:pPr>
-      <w:r>
-        <w:rPr>
-          <w:rFonts w:ascii="Times New Roman" w:hAnsi="Times New Roman" w:cs="Times New Roman"/>
-        </w:rPr>
-        <w:t>4</w:t>
+          <w:color w:val="00B050"/>
+        </w:rPr>
+      </w:pPr>
+      <w:r>
+        <w:rPr>
+          <w:rFonts w:ascii="Times New Roman" w:hAnsi="Times New Roman" w:cs="Times New Roman"/>
+          <w:color w:val="00B050"/>
+        </w:rPr>
+        <w:t>4. System alerts if Patrons has hold on account due to outstanding fines or exceptional circumstances</w:t>
+      </w:r>
+    </w:p>
+    <w:p>
+      <w:pPr>
+        <w:autoSpaceDE w:val="0"/>
+        <w:autoSpaceDN w:val="0"/>
+        <w:adjustRightInd w:val="0"/>
+        <w:rPr>
+          <w:rFonts w:ascii="Times New Roman" w:hAnsi="Times New Roman" w:cs="Times New Roman"/>
+        </w:rPr>
+      </w:pPr>
+      <w:r>
+        <w:rPr>
+          <w:rFonts w:ascii="Times New Roman" w:hAnsi="Times New Roman" w:cs="Times New Roman"/>
+        </w:rPr>
+        <w:t>5</w:t>
       </w:r>
       <w:r>
         <w:rPr>
@@ -336,13 +488,31 @@
         <w:adjustRightInd w:val="0"/>
         <w:rPr>
           <w:rFonts w:ascii="Times New Roman" w:hAnsi="Times New Roman" w:cs="Times New Roman"/>
-        </w:rPr>
-      </w:pPr>
-      <w:r>
-        <w:rPr>
-          <w:rFonts w:ascii="Times New Roman" w:hAnsi="Times New Roman" w:cs="Times New Roman"/>
-        </w:rPr>
-        <w:t>5</w:t>
+          <w:color w:val="00B050"/>
+        </w:rPr>
+      </w:pPr>
+      <w:r>
+        <w:rPr>
+          <w:rFonts w:ascii="Times New Roman" w:hAnsi="Times New Roman" w:cs="Times New Roman"/>
+          <w:color w:val="00B050"/>
+        </w:rPr>
+        <w:t>6. Worker completes session</w:t>
+      </w:r>
+    </w:p>
+    <w:p>
+      <w:pPr>
+        <w:autoSpaceDE w:val="0"/>
+        <w:autoSpaceDN w:val="0"/>
+        <w:adjustRightInd w:val="0"/>
+        <w:rPr>
+          <w:rFonts w:ascii="Times New Roman" w:hAnsi="Times New Roman" w:cs="Times New Roman"/>
+        </w:rPr>
+      </w:pPr>
+      <w:r>
+        <w:rPr>
+          <w:rFonts w:ascii="Times New Roman" w:hAnsi="Times New Roman" w:cs="Times New Roman"/>
+        </w:rPr>
+        <w:t>7</w:t>
       </w:r>
       <w:r>
         <w:rPr>
@@ -364,7 +534,7 @@
         <w:rPr>
           <w:rFonts w:ascii="Times New Roman" w:hAnsi="Times New Roman" w:cs="Times New Roman"/>
         </w:rPr>
-        <w:t>6</w:t>
+        <w:t>8</w:t>
       </w:r>
       <w:r>
         <w:rPr>
@@ -386,7 +556,7 @@
         <w:rPr>
           <w:rFonts w:ascii="Times New Roman" w:hAnsi="Times New Roman" w:cs="Times New Roman"/>
         </w:rPr>
-        <w:t>7</w:t>
+        <w:t>9</w:t>
       </w:r>
       <w:r>
         <w:rPr>
@@ -408,7 +578,7 @@
         <w:rPr>
           <w:rFonts w:ascii="Times New Roman" w:hAnsi="Times New Roman" w:cs="Times New Roman"/>
         </w:rPr>
-        <w:t>8</w:t>
+        <w:t>10</w:t>
       </w:r>
       <w:r>
         <w:rPr>
@@ -1229,11 +1399,164 @@
           <w:sz w:val="23"/>
           <w:szCs w:val="23"/>
         </w:rPr>
+        <w:lastRenderedPageBreak/>
         <w:t>Primary Actor: Student/Patron</w:t>
       </w:r>
     </w:p>
     <w:p>
       <w:pPr>
+        <w:autoSpaceDE w:val="0"/>
+        <w:autoSpaceDN w:val="0"/>
+        <w:adjustRightInd w:val="0"/>
+        <w:rPr>
+          <w:rFonts w:ascii="Times New Roman" w:hAnsi="Times New Roman" w:cs="Times New Roman"/>
+          <w:color w:val="00B050"/>
+        </w:rPr>
+      </w:pPr>
+      <w:r>
+        <w:rPr>
+          <w:rFonts w:ascii="Times New Roman" w:hAnsi="Times New Roman" w:cs="Times New Roman"/>
+          <w:color w:val="00B050"/>
+        </w:rPr>
+        <w:t>Stakeholder and Interest</w:t>
+      </w:r>
+    </w:p>
+    <w:p>
+      <w:pPr>
+        <w:pStyle w:val="ListParagraph"/>
+        <w:numPr>
+          <w:ilvl w:val="0"/>
+          <w:numId w:val="8"/>
+        </w:numPr>
+        <w:autoSpaceDE w:val="0"/>
+        <w:autoSpaceDN w:val="0"/>
+        <w:adjustRightInd w:val="0"/>
+        <w:rPr>
+          <w:rFonts w:ascii="Times New Roman" w:hAnsi="Times New Roman" w:cs="Times New Roman"/>
+          <w:color w:val="00B050"/>
+        </w:rPr>
+      </w:pPr>
+      <w:r>
+        <w:rPr>
+          <w:rFonts w:ascii="Times New Roman" w:hAnsi="Times New Roman" w:cs="Times New Roman"/>
+          <w:color w:val="00B050"/>
+        </w:rPr>
+        <w:t xml:space="preserve">Rental Staff (worker): wants to assist Patrons (in a most efficient way) with </w:t>
+      </w:r>
+      <w:r>
+        <w:rPr>
+          <w:rFonts w:ascii="Times New Roman" w:hAnsi="Times New Roman" w:cs="Times New Roman"/>
+          <w:color w:val="00B050"/>
+        </w:rPr>
+        <w:t>ensuring that all returned materials (books) are checked in accurately</w:t>
+      </w:r>
+    </w:p>
+    <w:p>
+      <w:pPr>
+        <w:pStyle w:val="ListParagraph"/>
+        <w:numPr>
+          <w:ilvl w:val="0"/>
+          <w:numId w:val="8"/>
+        </w:numPr>
+        <w:autoSpaceDE w:val="0"/>
+        <w:autoSpaceDN w:val="0"/>
+        <w:adjustRightInd w:val="0"/>
+        <w:rPr>
+          <w:rFonts w:ascii="Times New Roman" w:hAnsi="Times New Roman" w:cs="Times New Roman"/>
+          <w:color w:val="00B050"/>
+        </w:rPr>
+      </w:pPr>
+      <w:r>
+        <w:rPr>
+          <w:rFonts w:ascii="Times New Roman" w:hAnsi="Times New Roman" w:cs="Times New Roman"/>
+          <w:color w:val="00B050"/>
+        </w:rPr>
+        <w:t xml:space="preserve">Student (Patron) wants to have the </w:t>
+      </w:r>
+      <w:r>
+        <w:rPr>
+          <w:rFonts w:ascii="Times New Roman" w:hAnsi="Times New Roman" w:cs="Times New Roman"/>
+          <w:color w:val="00B050"/>
+        </w:rPr>
+        <w:t>checked-out</w:t>
+      </w:r>
+      <w:r>
+        <w:rPr>
+          <w:rFonts w:ascii="Times New Roman" w:hAnsi="Times New Roman" w:cs="Times New Roman"/>
+          <w:color w:val="00B050"/>
+        </w:rPr>
+        <w:t xml:space="preserve"> t</w:t>
+      </w:r>
+      <w:r>
+        <w:rPr>
+          <w:rFonts w:ascii="Times New Roman" w:hAnsi="Times New Roman" w:cs="Times New Roman"/>
+          <w:color w:val="00B050"/>
+        </w:rPr>
+        <w:t>ext books checked-in accurately, to avoid a special hold and subsequent fine assessed to their account</w:t>
+      </w:r>
+    </w:p>
+    <w:p>
+      <w:pPr>
+        <w:pStyle w:val="ListParagraph"/>
+        <w:numPr>
+          <w:ilvl w:val="0"/>
+          <w:numId w:val="8"/>
+        </w:numPr>
+        <w:autoSpaceDE w:val="0"/>
+        <w:autoSpaceDN w:val="0"/>
+        <w:adjustRightInd w:val="0"/>
+        <w:rPr>
+          <w:rFonts w:ascii="Times New Roman" w:hAnsi="Times New Roman" w:cs="Times New Roman"/>
+          <w:color w:val="00B050"/>
+        </w:rPr>
+      </w:pPr>
+      <w:r>
+        <w:rPr>
+          <w:rFonts w:ascii="Times New Roman" w:hAnsi="Times New Roman" w:cs="Times New Roman"/>
+          <w:color w:val="00B050"/>
+        </w:rPr>
+        <w:t>Library: Wants to accurately record circulation transactions and satisfied the interest of each patron</w:t>
+      </w:r>
+      <w:r>
+        <w:rPr>
+          <w:rFonts w:ascii="Times New Roman" w:hAnsi="Times New Roman" w:cs="Times New Roman"/>
+          <w:color w:val="00B050"/>
+        </w:rPr>
+        <w:t xml:space="preserve"> (student)</w:t>
+      </w:r>
+    </w:p>
+    <w:p>
+      <w:pPr>
+        <w:pStyle w:val="ListParagraph"/>
+        <w:numPr>
+          <w:ilvl w:val="0"/>
+          <w:numId w:val="8"/>
+        </w:numPr>
+        <w:autoSpaceDE w:val="0"/>
+        <w:autoSpaceDN w:val="0"/>
+        <w:adjustRightInd w:val="0"/>
+        <w:rPr>
+          <w:rFonts w:ascii="Times New Roman" w:hAnsi="Times New Roman" w:cs="Times New Roman"/>
+          <w:color w:val="00B050"/>
+        </w:rPr>
+      </w:pPr>
+      <w:r>
+        <w:rPr>
+          <w:rFonts w:ascii="Times New Roman" w:hAnsi="Times New Roman" w:cs="Times New Roman"/>
+          <w:color w:val="00B050"/>
+        </w:rPr>
+        <w:t>Audit: System will keep an audit trail of patrons that have checked out a given textboo</w:t>
+      </w:r>
+      <w:r>
+        <w:rPr>
+          <w:rFonts w:ascii="Times New Roman" w:hAnsi="Times New Roman" w:cs="Times New Roman"/>
+          <w:color w:val="00B050"/>
+        </w:rPr>
+        <w:t>k</w:t>
+      </w:r>
+    </w:p>
+    <w:p>
+      <w:pPr>
         <w:pStyle w:val="Default"/>
       </w:pPr>
     </w:p>
@@ -1359,6 +1682,29 @@
         <w:spacing w:after="27"/>
         <w:rPr>
           <w:rFonts w:ascii="Times New Roman" w:hAnsi="Times New Roman" w:cs="Times New Roman"/>
+          <w:color w:val="00B050"/>
+          <w:sz w:val="23"/>
+          <w:szCs w:val="23"/>
+        </w:rPr>
+      </w:pPr>
+      <w:r>
+        <w:rPr>
+          <w:rFonts w:ascii="Times New Roman" w:hAnsi="Times New Roman" w:cs="Times New Roman"/>
+          <w:color w:val="00B050"/>
+          <w:sz w:val="23"/>
+          <w:szCs w:val="23"/>
+        </w:rPr>
+        <w:t>2. Worker enters Patron’s ID card to begin transaction</w:t>
+      </w:r>
+    </w:p>
+    <w:p>
+      <w:pPr>
+        <w:autoSpaceDE w:val="0"/>
+        <w:autoSpaceDN w:val="0"/>
+        <w:adjustRightInd w:val="0"/>
+        <w:spacing w:after="27"/>
+        <w:rPr>
+          <w:rFonts w:ascii="Times New Roman" w:hAnsi="Times New Roman" w:cs="Times New Roman"/>
           <w:color w:val="000000"/>
           <w:sz w:val="23"/>
           <w:szCs w:val="23"/>
@@ -1371,8 +1717,16 @@
           <w:sz w:val="23"/>
           <w:szCs w:val="23"/>
         </w:rPr>
-        <w:lastRenderedPageBreak/>
-        <w:t>2. Worker scans each books barcode.</w:t>
+        <w:t>3. Worker scan book</w:t>
+      </w:r>
+      <w:r>
+        <w:rPr>
+          <w:rFonts w:ascii="Times New Roman" w:hAnsi="Times New Roman" w:cs="Times New Roman"/>
+          <w:color w:val="000000"/>
+          <w:sz w:val="23"/>
+          <w:szCs w:val="23"/>
+        </w:rPr>
+        <w:t xml:space="preserve"> barcode</w:t>
       </w:r>
     </w:p>
     <w:p>
@@ -1383,19 +1737,60 @@
         <w:spacing w:after="27"/>
         <w:rPr>
           <w:rFonts w:ascii="Times New Roman" w:hAnsi="Times New Roman" w:cs="Times New Roman"/>
+          <w:color w:val="00B050"/>
+          <w:sz w:val="23"/>
+          <w:szCs w:val="23"/>
+        </w:rPr>
+      </w:pPr>
+      <w:r>
+        <w:rPr>
+          <w:rFonts w:ascii="Times New Roman" w:hAnsi="Times New Roman" w:cs="Times New Roman"/>
           <w:color w:val="000000"/>
           <w:sz w:val="23"/>
           <w:szCs w:val="23"/>
         </w:rPr>
-      </w:pPr>
-      <w:r>
+        <w:t xml:space="preserve">4. System processes barcode scan </w:t>
+      </w:r>
+      <w:r>
+        <w:rPr>
+          <w:rFonts w:ascii="Times New Roman" w:hAnsi="Times New Roman" w:cs="Times New Roman"/>
+          <w:color w:val="00B050"/>
+          <w:sz w:val="23"/>
+          <w:szCs w:val="23"/>
+        </w:rPr>
+        <w:t xml:space="preserve">and </w:t>
+      </w:r>
+      <w:r>
+        <w:rPr>
+          <w:rFonts w:ascii="Times New Roman" w:hAnsi="Times New Roman" w:cs="Times New Roman"/>
+          <w:color w:val="00B050"/>
+          <w:sz w:val="23"/>
+          <w:szCs w:val="23"/>
+        </w:rPr>
+        <w:t>record each scanned item as “ready to check in”</w:t>
+      </w:r>
+    </w:p>
+    <w:p>
+      <w:pPr>
+        <w:autoSpaceDE w:val="0"/>
+        <w:autoSpaceDN w:val="0"/>
+        <w:adjustRightInd w:val="0"/>
+        <w:spacing w:after="27"/>
         <w:rPr>
           <w:rFonts w:ascii="Times New Roman" w:hAnsi="Times New Roman" w:cs="Times New Roman"/>
           <w:color w:val="000000"/>
           <w:sz w:val="23"/>
           <w:szCs w:val="23"/>
         </w:rPr>
-        <w:t>3. System processes barcode scan.</w:t>
+      </w:pPr>
+      <w:r>
+        <w:rPr>
+          <w:rFonts w:ascii="Times New Roman" w:hAnsi="Times New Roman" w:cs="Times New Roman"/>
+          <w:color w:val="000000"/>
+          <w:sz w:val="23"/>
+          <w:szCs w:val="23"/>
+        </w:rPr>
+        <w:t xml:space="preserve">           Process 3 and 4 are repeated for all items</w:t>
       </w:r>
     </w:p>
     <w:p>
@@ -1418,7 +1813,16 @@
           <w:sz w:val="23"/>
           <w:szCs w:val="23"/>
         </w:rPr>
-        <w:t>4. System updates inventory on check-in</w:t>
+        <w:t xml:space="preserve">4. System updates inventory </w:t>
+      </w:r>
+      <w:r>
+        <w:rPr>
+          <w:rFonts w:ascii="Times New Roman" w:hAnsi="Times New Roman" w:cs="Times New Roman"/>
+          <w:color w:val="00B050"/>
+          <w:sz w:val="23"/>
+          <w:szCs w:val="23"/>
+        </w:rPr>
+        <w:t>and student record</w:t>
       </w:r>
     </w:p>
     <w:p>
@@ -1429,10 +1833,82 @@
         <w:spacing w:after="27"/>
         <w:rPr>
           <w:rFonts w:ascii="Times New Roman" w:hAnsi="Times New Roman" w:cs="Times New Roman"/>
+          <w:color w:val="C00000"/>
+          <w:sz w:val="23"/>
+          <w:szCs w:val="23"/>
+        </w:rPr>
+      </w:pPr>
+      <w:r>
+        <w:rPr>
+          <w:rFonts w:ascii="Times New Roman" w:hAnsi="Times New Roman" w:cs="Times New Roman"/>
           <w:color w:val="000000"/>
           <w:sz w:val="23"/>
           <w:szCs w:val="23"/>
         </w:rPr>
+        <w:t>5</w:t>
+      </w:r>
+      <w:r>
+        <w:rPr>
+          <w:rFonts w:ascii="Times New Roman" w:hAnsi="Times New Roman" w:cs="Times New Roman"/>
+          <w:color w:val="C00000"/>
+          <w:sz w:val="23"/>
+          <w:szCs w:val="23"/>
+        </w:rPr>
+        <w:t xml:space="preserve">. Worker checks all checked-in books for damages and any other fines </w:t>
+      </w:r>
+      <w:r>
+        <w:rPr>
+          <w:rFonts w:ascii="Times New Roman" w:hAnsi="Times New Roman" w:cs="Times New Roman"/>
+          <w:color w:val="C00000"/>
+          <w:sz w:val="23"/>
+          <w:szCs w:val="23"/>
+        </w:rPr>
+        <w:t>needed. (To be removed)</w:t>
+      </w:r>
+    </w:p>
+    <w:p>
+      <w:pPr>
+        <w:autoSpaceDE w:val="0"/>
+        <w:autoSpaceDN w:val="0"/>
+        <w:adjustRightInd w:val="0"/>
+        <w:spacing w:after="27"/>
+        <w:rPr>
+          <w:rFonts w:ascii="Times New Roman" w:hAnsi="Times New Roman" w:cs="Times New Roman"/>
+          <w:color w:val="C00000"/>
+          <w:sz w:val="23"/>
+          <w:szCs w:val="23"/>
+        </w:rPr>
+      </w:pPr>
+      <w:r>
+        <w:rPr>
+          <w:rFonts w:ascii="Times New Roman" w:hAnsi="Times New Roman" w:cs="Times New Roman"/>
+          <w:color w:val="C00000"/>
+          <w:sz w:val="23"/>
+          <w:szCs w:val="23"/>
+        </w:rPr>
+        <w:t>6. Worker updates system on books conditions.</w:t>
+      </w:r>
+      <w:r>
+        <w:rPr>
+          <w:rFonts w:ascii="Times New Roman" w:hAnsi="Times New Roman" w:cs="Times New Roman"/>
+          <w:color w:val="C00000"/>
+          <w:sz w:val="23"/>
+          <w:szCs w:val="23"/>
+        </w:rPr>
+        <w:t xml:space="preserve"> (To be removed)</w:t>
+      </w:r>
+    </w:p>
+    <w:p>
+      <w:pPr>
+        <w:autoSpaceDE w:val="0"/>
+        <w:autoSpaceDN w:val="0"/>
+        <w:adjustRightInd w:val="0"/>
+        <w:rPr>
+          <w:rFonts w:ascii="Times New Roman" w:hAnsi="Times New Roman" w:cs="Times New Roman"/>
+          <w:color w:val="C00000"/>
+          <w:sz w:val="23"/>
+          <w:szCs w:val="23"/>
+        </w:rPr>
       </w:pPr>
       <w:r>
         <w:rPr>
@@ -1441,17 +1917,86 @@
           <w:sz w:val="23"/>
           <w:szCs w:val="23"/>
         </w:rPr>
-        <w:t>5. Worker checks all checked-in books</w:t>
-      </w:r>
-      <w:r>
+        <w:t xml:space="preserve">7. </w:t>
+      </w:r>
+      <w:r>
+        <w:rPr>
+          <w:rFonts w:ascii="Times New Roman" w:hAnsi="Times New Roman" w:cs="Times New Roman"/>
+          <w:color w:val="C00000"/>
+          <w:sz w:val="23"/>
+          <w:szCs w:val="23"/>
+        </w:rPr>
+        <w:t>System removes each book from patron's record that are now checked in.</w:t>
+      </w:r>
+    </w:p>
+    <w:p>
+      <w:pPr>
+        <w:autoSpaceDE w:val="0"/>
+        <w:autoSpaceDN w:val="0"/>
+        <w:adjustRightInd w:val="0"/>
+        <w:ind w:firstLine="720"/>
+        <w:rPr>
+          <w:rFonts w:ascii="Times New Roman" w:hAnsi="Times New Roman" w:cs="Times New Roman"/>
+          <w:color w:val="C00000"/>
+          <w:sz w:val="23"/>
+          <w:szCs w:val="23"/>
+        </w:rPr>
+      </w:pPr>
+      <w:r>
+        <w:rPr>
+          <w:rFonts w:ascii="Times New Roman" w:hAnsi="Times New Roman" w:cs="Times New Roman"/>
+          <w:color w:val="C00000"/>
+          <w:sz w:val="23"/>
+          <w:szCs w:val="23"/>
+        </w:rPr>
+        <w:t>Repeat 2-7 until all books are checked.</w:t>
+      </w:r>
+    </w:p>
+    <w:p>
+      <w:pPr>
+        <w:autoSpaceDE w:val="0"/>
+        <w:autoSpaceDN w:val="0"/>
+        <w:adjustRightInd w:val="0"/>
+        <w:rPr>
+          <w:rFonts w:ascii="Times New Roman" w:hAnsi="Times New Roman" w:cs="Times New Roman"/>
+          <w:color w:val="00B050"/>
+          <w:sz w:val="23"/>
+          <w:szCs w:val="23"/>
+        </w:rPr>
+      </w:pPr>
+      <w:r>
+        <w:rPr>
+          <w:rFonts w:ascii="Times New Roman" w:hAnsi="Times New Roman" w:cs="Times New Roman"/>
+          <w:color w:val="00B050"/>
+          <w:sz w:val="23"/>
+          <w:szCs w:val="23"/>
+        </w:rPr>
+        <w:t>8- If this is proper Location, no fine. If not, a special hold is placed on Patron’s record, and a fine assessed against it</w:t>
+      </w:r>
+      <w:r>
+        <w:rPr>
+          <w:rFonts w:ascii="Times New Roman" w:hAnsi="Times New Roman" w:cs="Times New Roman"/>
+          <w:color w:val="00B050"/>
+          <w:sz w:val="23"/>
+          <w:szCs w:val="23"/>
+        </w:rPr>
+        <w:t>.</w:t>
+      </w:r>
+      <w:bookmarkStart w:id="0" w:name="_GoBack"/>
+      <w:bookmarkEnd w:id="0"/>
+    </w:p>
+    <w:p>
+      <w:pPr>
+        <w:autoSpaceDE w:val="0"/>
+        <w:autoSpaceDN w:val="0"/>
+        <w:adjustRightInd w:val="0"/>
         <w:rPr>
           <w:rFonts w:ascii="Times New Roman" w:hAnsi="Times New Roman" w:cs="Times New Roman"/>
           <w:color w:val="000000"/>
           <w:sz w:val="23"/>
           <w:szCs w:val="23"/>
         </w:rPr>
-        <w:t xml:space="preserve"> </w:t>
-      </w:r>
+      </w:pPr>
       <w:r>
         <w:rPr>
           <w:rFonts w:ascii="Times New Roman" w:hAnsi="Times New Roman" w:cs="Times New Roman"/>
@@ -1459,7 +2004,7 @@
           <w:sz w:val="23"/>
           <w:szCs w:val="23"/>
         </w:rPr>
-        <w:t>for damages</w:t>
+        <w:t>9</w:t>
       </w:r>
       <w:r>
         <w:rPr>
@@ -1468,160 +2013,7 @@
           <w:sz w:val="23"/>
           <w:szCs w:val="23"/>
         </w:rPr>
-        <w:t xml:space="preserve"> </w:t>
-      </w:r>
-      <w:r>
-        <w:rPr>
-          <w:rFonts w:ascii="Times New Roman" w:hAnsi="Times New Roman" w:cs="Times New Roman"/>
-          <w:color w:val="000000"/>
-          <w:sz w:val="23"/>
-          <w:szCs w:val="23"/>
-        </w:rPr>
-        <w:t>and</w:t>
-      </w:r>
-      <w:r>
-        <w:rPr>
-          <w:rFonts w:ascii="Times New Roman" w:hAnsi="Times New Roman" w:cs="Times New Roman"/>
-          <w:color w:val="000000"/>
-          <w:sz w:val="23"/>
-          <w:szCs w:val="23"/>
-        </w:rPr>
-        <w:t xml:space="preserve"> </w:t>
-      </w:r>
-      <w:r>
-        <w:rPr>
-          <w:rFonts w:ascii="Times New Roman" w:hAnsi="Times New Roman" w:cs="Times New Roman"/>
-          <w:color w:val="000000"/>
-          <w:sz w:val="23"/>
-          <w:szCs w:val="23"/>
-        </w:rPr>
-        <w:t>any other fines needed.</w:t>
-      </w:r>
-    </w:p>
-    <w:p>
-      <w:pPr>
-        <w:autoSpaceDE w:val="0"/>
-        <w:autoSpaceDN w:val="0"/>
-        <w:adjustRightInd w:val="0"/>
-        <w:spacing w:after="27"/>
-        <w:rPr>
-          <w:rFonts w:ascii="Times New Roman" w:hAnsi="Times New Roman" w:cs="Times New Roman"/>
-          <w:color w:val="000000"/>
-          <w:sz w:val="23"/>
-          <w:szCs w:val="23"/>
-        </w:rPr>
-      </w:pPr>
-      <w:r>
-        <w:rPr>
-          <w:rFonts w:ascii="Times New Roman" w:hAnsi="Times New Roman" w:cs="Times New Roman"/>
-          <w:color w:val="000000"/>
-          <w:sz w:val="23"/>
-          <w:szCs w:val="23"/>
-        </w:rPr>
-        <w:t>6. Worker updates system</w:t>
-      </w:r>
-      <w:r>
-        <w:rPr>
-          <w:rFonts w:ascii="Times New Roman" w:hAnsi="Times New Roman" w:cs="Times New Roman"/>
-          <w:color w:val="000000"/>
-          <w:sz w:val="23"/>
-          <w:szCs w:val="23"/>
-        </w:rPr>
-        <w:t xml:space="preserve"> </w:t>
-      </w:r>
-      <w:r>
-        <w:rPr>
-          <w:rFonts w:ascii="Times New Roman" w:hAnsi="Times New Roman" w:cs="Times New Roman"/>
-          <w:color w:val="000000"/>
-          <w:sz w:val="23"/>
-          <w:szCs w:val="23"/>
-        </w:rPr>
-        <w:t>on books conditions.</w:t>
-      </w:r>
-    </w:p>
-    <w:p>
-      <w:pPr>
-        <w:autoSpaceDE w:val="0"/>
-        <w:autoSpaceDN w:val="0"/>
-        <w:adjustRightInd w:val="0"/>
-        <w:rPr>
-          <w:rFonts w:ascii="Times New Roman" w:hAnsi="Times New Roman" w:cs="Times New Roman"/>
-          <w:color w:val="000000"/>
-          <w:sz w:val="23"/>
-          <w:szCs w:val="23"/>
-        </w:rPr>
-      </w:pPr>
-      <w:r>
-        <w:rPr>
-          <w:rFonts w:ascii="Times New Roman" w:hAnsi="Times New Roman" w:cs="Times New Roman"/>
-          <w:color w:val="000000"/>
-          <w:sz w:val="23"/>
-          <w:szCs w:val="23"/>
-        </w:rPr>
-        <w:t>7. System removes each book from patron's record</w:t>
-      </w:r>
-      <w:r>
-        <w:rPr>
-          <w:rFonts w:ascii="Times New Roman" w:hAnsi="Times New Roman" w:cs="Times New Roman"/>
-          <w:color w:val="000000"/>
-          <w:sz w:val="23"/>
-          <w:szCs w:val="23"/>
-        </w:rPr>
-        <w:t xml:space="preserve"> </w:t>
-      </w:r>
-      <w:r>
-        <w:rPr>
-          <w:rFonts w:ascii="Times New Roman" w:hAnsi="Times New Roman" w:cs="Times New Roman"/>
-          <w:color w:val="000000"/>
-          <w:sz w:val="23"/>
-          <w:szCs w:val="23"/>
-        </w:rPr>
-        <w:t>that are now checked in.</w:t>
-      </w:r>
-    </w:p>
-    <w:p>
-      <w:pPr>
-        <w:autoSpaceDE w:val="0"/>
-        <w:autoSpaceDN w:val="0"/>
-        <w:adjustRightInd w:val="0"/>
-        <w:ind w:firstLine="720"/>
-        <w:rPr>
-          <w:rFonts w:ascii="Times New Roman" w:hAnsi="Times New Roman" w:cs="Times New Roman"/>
-          <w:color w:val="000000"/>
-          <w:sz w:val="23"/>
-          <w:szCs w:val="23"/>
-        </w:rPr>
-      </w:pPr>
-      <w:r>
-        <w:rPr>
-          <w:rFonts w:ascii="Times New Roman" w:hAnsi="Times New Roman" w:cs="Times New Roman"/>
-          <w:color w:val="000000"/>
-          <w:sz w:val="23"/>
-          <w:szCs w:val="23"/>
-        </w:rPr>
-        <w:t>Repeat 2-7 until all books are checked.</w:t>
-      </w:r>
-    </w:p>
-    <w:p>
-      <w:pPr>
-        <w:autoSpaceDE w:val="0"/>
-        <w:autoSpaceDN w:val="0"/>
-        <w:adjustRightInd w:val="0"/>
-        <w:rPr>
-          <w:rFonts w:ascii="Times New Roman" w:hAnsi="Times New Roman" w:cs="Times New Roman"/>
-          <w:color w:val="000000"/>
-          <w:sz w:val="23"/>
-          <w:szCs w:val="23"/>
-        </w:rPr>
-      </w:pPr>
-      <w:r>
-        <w:rPr>
-          <w:rFonts w:ascii="Times New Roman" w:hAnsi="Times New Roman" w:cs="Times New Roman"/>
-          <w:color w:val="000000"/>
-          <w:sz w:val="23"/>
-          <w:szCs w:val="23"/>
-        </w:rPr>
-        <w:t>8. Patron is given a receipt</w:t>
+        <w:t>. Patron is given a receipt</w:t>
       </w:r>
       <w:r>
         <w:rPr>
@@ -2454,6 +2846,7 @@
         <w:rPr>
           <w:noProof/>
         </w:rPr>
+        <w:lastRenderedPageBreak/>
         <w:drawing>
           <wp:inline distT="0" distB="0" distL="0" distR="0" wp14:anchorId="7DB9FDD7" wp14:editId="39139D7B">
             <wp:extent cx="5937250" cy="3606800"/>
@@ -2517,6 +2910,118 @@
 <file path=word/numbering.xml><?xml version="1.0" encoding="utf-8"?>
 <w:numbering xmlns:wpc="http://schemas.microsoft.com/office/word/2010/wordprocessingCanvas" xmlns:cx="http://schemas.microsoft.com/office/drawing/2014/chartex" xmlns:cx1="http://schemas.microsoft.com/office/drawing/2015/9/8/chartex" xmlns:cx2="http://schemas.microsoft.com/office/drawing/2015/10/21/chartex" xmlns:cx3="http://schemas.microsoft.com/office/drawing/2016/5/9/chartex" xmlns:cx4="http://schemas.microsoft.com/office/drawing/2016/5/10/chartex" xmlns:cx5="http://schemas.microsoft.com/office/drawing/2016/5/11/chartex" xmlns:cx6="http://schemas.microsoft.com/office/drawing/2016/5/12/chartex" xmlns:cx7="http://schemas.microsoft.com/office/drawing/2016/5/13/chartex" xmlns:cx8="http://schemas.microsoft.com/office/drawing/2016/5/14/chartex" xmlns:mc="http://schemas.openxmlformats.org/markup-compatibility/2006" xmlns:aink="http://schemas.microsoft.com/office/drawing/2016/ink" xmlns:am3d="http://schemas.microsoft.com/office/drawing/2017/model3d" xmlns:o="urn:schemas-microsoft-com:office:office" xmlns:r="http://schemas.openxmlformats.org/officeDocument/2006/relationships" xmlns:m="http://schemas.openxmlformats.org/officeDocument/2006/math" xmlns:v="urn:schemas-microsoft-com:vml" xmlns:wp14="http://schemas.microsoft.com/office/word/2010/wordprocessingDrawing" xmlns:wp="http://schemas.openxmlformats.org/drawingml/2006/wordprocessingDrawing" xmlns:w10="urn:schemas-microsoft-com:office:word" xmlns:w="http://schemas.openxmlformats.org/wordprocessingml/2006/main" xmlns:w14="http://schemas.microsoft.com/office/word/2010/wordml" xmlns:w15="http://schemas.microsoft.com/office/word/2012/wordml" xmlns:w16cid="http://schemas.microsoft.com/office/word/2016/wordml/cid" xmlns:w16se="http://schemas.microsoft.com/office/word/2015/wordml/symex" xmlns:wpg="http://schemas.microsoft.com/office/word/2010/wordprocessingGroup" xmlns:wpi="http://schemas.microsoft.com/office/word/2010/wordprocessingInk" xmlns:wne="http://schemas.microsoft.com/office/word/2006/wordml" xmlns:wps="http://schemas.microsoft.com/office/word/2010/wordprocessingShape" mc:Ignorable="w14 w15 w16se w16cid wp14">
   <w:abstractNum w:abstractNumId="0" w15:restartNumberingAfterBreak="0">
+    <w:nsid w:val="143865FE"/>
+    <w:multiLevelType w:val="hybridMultilevel"/>
+    <w:tmpl w:val="A070697A"/>
+    <w:lvl w:ilvl="0" w:tplc="11729D86">
+      <w:numFmt w:val="bullet"/>
+      <w:lvlText w:val="-"/>
+      <w:lvlJc w:val="left"/>
+      <w:pPr>
+        <w:ind w:left="720" w:hanging="360"/>
+      </w:pPr>
+      <w:rPr>
+        <w:rFonts w:ascii="Times New Roman" w:eastAsiaTheme="minorHAnsi" w:hAnsi="Times New Roman" w:cs="Times New Roman" w:hint="default"/>
+      </w:rPr>
+    </w:lvl>
+    <w:lvl w:ilvl="1" w:tplc="04090003" w:tentative="1">
+      <w:start w:val="1"/>
+      <w:numFmt w:val="bullet"/>
+      <w:lvlText w:val="o"/>
+      <w:lvlJc w:val="left"/>
+      <w:pPr>
+        <w:ind w:left="1440" w:hanging="360"/>
+      </w:pPr>
+      <w:rPr>
+        <w:rFonts w:ascii="Courier New" w:hAnsi="Courier New" w:cs="Courier New" w:hint="default"/>
+      </w:rPr>
+    </w:lvl>
+    <w:lvl w:ilvl="2" w:tplc="04090005" w:tentative="1">
+      <w:start w:val="1"/>
+      <w:numFmt w:val="bullet"/>
+      <w:lvlText w:val=""/>
+      <w:lvlJc w:val="left"/>
+      <w:pPr>
+        <w:ind w:left="2160" w:hanging="360"/>
+      </w:pPr>
+      <w:rPr>
+        <w:rFonts w:ascii="Wingdings" w:hAnsi="Wingdings" w:hint="default"/>
+      </w:rPr>
+    </w:lvl>
+    <w:lvl w:ilvl="3" w:tplc="04090001" w:tentative="1">
+      <w:start w:val="1"/>
+      <w:numFmt w:val="bullet"/>
+      <w:lvlText w:val=""/>
+      <w:lvlJc w:val="left"/>
+      <w:pPr>
+        <w:ind w:left="2880" w:hanging="360"/>
+      </w:pPr>
+      <w:rPr>
+        <w:rFonts w:ascii="Symbol" w:hAnsi="Symbol" w:hint="default"/>
+      </w:rPr>
+    </w:lvl>
+    <w:lvl w:ilvl="4" w:tplc="04090003" w:tentative="1">
+      <w:start w:val="1"/>
+      <w:numFmt w:val="bullet"/>
+      <w:lvlText w:val="o"/>
+      <w:lvlJc w:val="left"/>
+      <w:pPr>
+        <w:ind w:left="3600" w:hanging="360"/>
+      </w:pPr>
+      <w:rPr>
+        <w:rFonts w:ascii="Courier New" w:hAnsi="Courier New" w:cs="Courier New" w:hint="default"/>
+      </w:rPr>
+    </w:lvl>
+    <w:lvl w:ilvl="5" w:tplc="04090005" w:tentative="1">
+      <w:start w:val="1"/>
+      <w:numFmt w:val="bullet"/>
+      <w:lvlText w:val=""/>
+      <w:lvlJc w:val="left"/>
+      <w:pPr>
+        <w:ind w:left="4320" w:hanging="360"/>
+      </w:pPr>
+      <w:rPr>
+        <w:rFonts w:ascii="Wingdings" w:hAnsi="Wingdings" w:hint="default"/>
+      </w:rPr>
+    </w:lvl>
+    <w:lvl w:ilvl="6" w:tplc="04090001" w:tentative="1">
+      <w:start w:val="1"/>
+      <w:numFmt w:val="bullet"/>
+      <w:lvlText w:val=""/>
+      <w:lvlJc w:val="left"/>
+      <w:pPr>
+        <w:ind w:left="5040" w:hanging="360"/>
+      </w:pPr>
+      <w:rPr>
+        <w:rFonts w:ascii="Symbol" w:hAnsi="Symbol" w:hint="default"/>
+      </w:rPr>
+    </w:lvl>
+    <w:lvl w:ilvl="7" w:tplc="04090003" w:tentative="1">
+      <w:start w:val="1"/>
+      <w:numFmt w:val="bullet"/>
+      <w:lvlText w:val="o"/>
+      <w:lvlJc w:val="left"/>
+      <w:pPr>
+        <w:ind w:left="5760" w:hanging="360"/>
+      </w:pPr>
+      <w:rPr>
+        <w:rFonts w:ascii="Courier New" w:hAnsi="Courier New" w:cs="Courier New" w:hint="default"/>
+      </w:rPr>
+    </w:lvl>
+    <w:lvl w:ilvl="8" w:tplc="04090005" w:tentative="1">
+      <w:start w:val="1"/>
+      <w:numFmt w:val="bullet"/>
+      <w:lvlText w:val=""/>
+      <w:lvlJc w:val="left"/>
+      <w:pPr>
+        <w:ind w:left="6480" w:hanging="360"/>
+      </w:pPr>
+      <w:rPr>
+        <w:rFonts w:ascii="Wingdings" w:hAnsi="Wingdings" w:hint="default"/>
+      </w:rPr>
+    </w:lvl>
+  </w:abstractNum>
+  <w:abstractNum w:abstractNumId="1" w15:restartNumberingAfterBreak="0">
     <w:nsid w:val="1B316775"/>
     <w:multiLevelType w:val="hybridMultilevel"/>
     <w:tmpl w:val="CE1A37C8"/>
@@ -2605,7 +3110,7 @@
       </w:pPr>
     </w:lvl>
   </w:abstractNum>
-  <w:abstractNum w:abstractNumId="1" w15:restartNumberingAfterBreak="0">
+  <w:abstractNum w:abstractNumId="2" w15:restartNumberingAfterBreak="0">
     <w:nsid w:val="2CD10D93"/>
     <w:multiLevelType w:val="hybridMultilevel"/>
     <w:tmpl w:val="3FA85AE0"/>
@@ -2694,7 +3199,7 @@
       </w:pPr>
     </w:lvl>
   </w:abstractNum>
-  <w:abstractNum w:abstractNumId="2" w15:restartNumberingAfterBreak="0">
+  <w:abstractNum w:abstractNumId="3" w15:restartNumberingAfterBreak="0">
     <w:nsid w:val="3BB3140C"/>
     <w:multiLevelType w:val="hybridMultilevel"/>
     <w:tmpl w:val="51DCEBEC"/>
@@ -2783,7 +3288,7 @@
       </w:pPr>
     </w:lvl>
   </w:abstractNum>
-  <w:abstractNum w:abstractNumId="3" w15:restartNumberingAfterBreak="0">
+  <w:abstractNum w:abstractNumId="4" w15:restartNumberingAfterBreak="0">
     <w:nsid w:val="3FBE1DAE"/>
     <w:multiLevelType w:val="hybridMultilevel"/>
     <w:tmpl w:val="E8AC9C7A"/>
@@ -2872,7 +3377,7 @@
       </w:pPr>
     </w:lvl>
   </w:abstractNum>
-  <w:abstractNum w:abstractNumId="4" w15:restartNumberingAfterBreak="0">
+  <w:abstractNum w:abstractNumId="5" w15:restartNumberingAfterBreak="0">
     <w:nsid w:val="538F6E92"/>
     <w:multiLevelType w:val="hybridMultilevel"/>
     <w:tmpl w:val="D48ED456"/>
@@ -2961,7 +3466,7 @@
       </w:pPr>
     </w:lvl>
   </w:abstractNum>
-  <w:abstractNum w:abstractNumId="5" w15:restartNumberingAfterBreak="0">
+  <w:abstractNum w:abstractNumId="6" w15:restartNumberingAfterBreak="0">
     <w:nsid w:val="55206244"/>
     <w:multiLevelType w:val="hybridMultilevel"/>
     <w:tmpl w:val="B33A2C26"/>
@@ -3050,7 +3555,7 @@
       </w:pPr>
     </w:lvl>
   </w:abstractNum>
-  <w:abstractNum w:abstractNumId="6" w15:restartNumberingAfterBreak="0">
+  <w:abstractNum w:abstractNumId="7" w15:restartNumberingAfterBreak="0">
     <w:nsid w:val="5E2C7763"/>
     <w:multiLevelType w:val="hybridMultilevel"/>
     <w:tmpl w:val="94F29D56"/>
@@ -3140,25 +3645,28 @@
     </w:lvl>
   </w:abstractNum>
   <w:num w:numId="1">
+    <w:abstractNumId w:val="2"/>
+  </w:num>
+  <w:num w:numId="2">
+    <w:abstractNumId w:val="3"/>
+  </w:num>
+  <w:num w:numId="3">
+    <w:abstractNumId w:val="7"/>
+  </w:num>
+  <w:num w:numId="4">
+    <w:abstractNumId w:val="5"/>
+  </w:num>
+  <w:num w:numId="5">
+    <w:abstractNumId w:val="4"/>
+  </w:num>
+  <w:num w:numId="6">
     <w:abstractNumId w:val="1"/>
   </w:num>
-  <w:num w:numId="2">
-    <w:abstractNumId w:val="2"/>
-  </w:num>
-  <w:num w:numId="3">
+  <w:num w:numId="7">
     <w:abstractNumId w:val="6"/>
   </w:num>
-  <w:num w:numId="4">
-    <w:abstractNumId w:val="4"/>
-  </w:num>
-  <w:num w:numId="5">
-    <w:abstractNumId w:val="3"/>
-  </w:num>
-  <w:num w:numId="6">
+  <w:num w:numId="8">
     <w:abstractNumId w:val="0"/>
-  </w:num>
-  <w:num w:numId="7">
-    <w:abstractNumId w:val="5"/>
   </w:num>
 </w:numbering>
 </file>

</xml_diff>